<commit_message>
Text of Introduciton and Annex A added . Page numbering
</commit_message>
<xml_diff>
--- a/RegionalOverviews/overviews_reports/fisheries_overviews/word_template.docx
+++ b/RegionalOverviews/overviews_reports/fisheries_overviews/word_template.docx
@@ -4,11 +4,13 @@
   <w:body>
     <w:p>
       <w:pPr>
-        <w:pStyle w:val="Title"/>
+        <w:pStyle w:val="Tytu"/>
         <w:rPr>
           <w:szCs w:val="72"/>
         </w:rPr>
       </w:pPr>
+      <w:bookmarkStart w:id="0" w:name="_GoBack"/>
+      <w:bookmarkEnd w:id="0"/>
       <w:r>
         <w:rPr>
           <w:szCs w:val="72"/>
@@ -26,13 +28,13 @@
     </w:p>
     <w:p>
       <w:pPr>
-        <w:pStyle w:val="Date"/>
+        <w:pStyle w:val="Data"/>
       </w:pPr>
       <w:r>
         <w:t>12/04/2019</w:t>
       </w:r>
     </w:p>
-    <w:bookmarkStart w:id="0" w:name="heading-1" w:displacedByCustomXml="next"/>
+    <w:bookmarkStart w:id="1" w:name="heading-1" w:displacedByCustomXml="next"/>
     <w:sdt>
       <w:sdtPr>
         <w:rPr>
@@ -58,7 +60,7 @@
       <w:sdtContent>
         <w:p>
           <w:pPr>
-            <w:pStyle w:val="TOCHeading"/>
+            <w:pStyle w:val="Nagwekspisutreci"/>
           </w:pPr>
           <w:r>
             <w:t>Table of Contents</w:t>
@@ -66,7 +68,7 @@
         </w:p>
         <w:p>
           <w:pPr>
-            <w:pStyle w:val="TOC1"/>
+            <w:pStyle w:val="Spistreci1"/>
             <w:tabs>
               <w:tab w:val="left" w:pos="440"/>
               <w:tab w:val="right" w:leader="dot" w:pos="9350"/>
@@ -87,7 +89,7 @@
           <w:hyperlink w:anchor="_Toc7770276" w:history="1">
             <w:r>
               <w:rPr>
-                <w:rStyle w:val="Hyperlink"/>
+                <w:rStyle w:val="Hipercze"/>
                 <w:noProof/>
               </w:rPr>
               <w:t>1</w:t>
@@ -100,7 +102,7 @@
             </w:r>
             <w:r>
               <w:rPr>
-                <w:rStyle w:val="Hyperlink"/>
+                <w:rStyle w:val="Hipercze"/>
                 <w:noProof/>
               </w:rPr>
               <w:t>Heading 1</w:t>
@@ -157,7 +159,7 @@
         </w:p>
         <w:p>
           <w:pPr>
-            <w:pStyle w:val="TOC2"/>
+            <w:pStyle w:val="Spistreci2"/>
             <w:tabs>
               <w:tab w:val="left" w:pos="1100"/>
               <w:tab w:val="right" w:leader="dot" w:pos="9350"/>
@@ -169,7 +171,7 @@
           <w:hyperlink w:anchor="_Toc7770277" w:history="1">
             <w:r>
               <w:rPr>
-                <w:rStyle w:val="Hyperlink"/>
+                <w:rStyle w:val="Hipercze"/>
                 <w:noProof/>
               </w:rPr>
               <w:t>1.1</w:t>
@@ -182,7 +184,7 @@
             </w:r>
             <w:r>
               <w:rPr>
-                <w:rStyle w:val="Hyperlink"/>
+                <w:rStyle w:val="Hipercze"/>
                 <w:noProof/>
               </w:rPr>
               <w:t>Heading 2</w:t>
@@ -239,7 +241,7 @@
         </w:p>
         <w:p>
           <w:pPr>
-            <w:pStyle w:val="TOC3"/>
+            <w:pStyle w:val="Spistreci3"/>
             <w:tabs>
               <w:tab w:val="left" w:pos="1320"/>
               <w:tab w:val="right" w:leader="dot" w:pos="9350"/>
@@ -251,7 +253,7 @@
           <w:hyperlink w:anchor="_Toc7770278" w:history="1">
             <w:r>
               <w:rPr>
-                <w:rStyle w:val="Hyperlink"/>
+                <w:rStyle w:val="Hipercze"/>
                 <w:noProof/>
               </w:rPr>
               <w:t>1.1.1</w:t>
@@ -264,7 +266,7 @@
             </w:r>
             <w:r>
               <w:rPr>
-                <w:rStyle w:val="Hyperlink"/>
+                <w:rStyle w:val="Hipercze"/>
                 <w:noProof/>
               </w:rPr>
               <w:t>Heading 3</w:t>
@@ -321,7 +323,7 @@
         </w:p>
         <w:p>
           <w:pPr>
-            <w:pStyle w:val="TOC4"/>
+            <w:pStyle w:val="Spistreci4"/>
             <w:tabs>
               <w:tab w:val="left" w:pos="440"/>
               <w:tab w:val="right" w:leader="dot" w:pos="9350"/>
@@ -333,7 +335,7 @@
           <w:hyperlink w:anchor="_Toc7770279" w:history="1">
             <w:r>
               <w:rPr>
-                <w:rStyle w:val="Hyperlink"/>
+                <w:rStyle w:val="Hipercze"/>
                 <w:noProof/>
               </w:rPr>
               <w:t>A.</w:t>
@@ -346,7 +348,7 @@
             </w:r>
             <w:r>
               <w:rPr>
-                <w:rStyle w:val="Hyperlink"/>
+                <w:rStyle w:val="Hipercze"/>
                 <w:noProof/>
               </w:rPr>
               <w:t>Heading 4</w:t>
@@ -403,7 +405,7 @@
         </w:p>
         <w:p>
           <w:pPr>
-            <w:pStyle w:val="TOC5"/>
+            <w:pStyle w:val="Spistreci5"/>
             <w:rPr>
               <w:noProof/>
             </w:rPr>
@@ -411,7 +413,7 @@
           <w:hyperlink w:anchor="_Toc7770280" w:history="1">
             <w:r>
               <w:rPr>
-                <w:rStyle w:val="Hyperlink"/>
+                <w:rStyle w:val="Hipercze"/>
                 <w:noProof/>
               </w:rPr>
               <w:t>a.</w:t>
@@ -424,7 +426,7 @@
             </w:r>
             <w:r>
               <w:rPr>
-                <w:rStyle w:val="Hyperlink"/>
+                <w:rStyle w:val="Hipercze"/>
                 <w:noProof/>
               </w:rPr>
               <w:t>Heading 5</w:t>
@@ -488,57 +490,63 @@
     </w:sdt>
     <w:p>
       <w:pPr>
-        <w:pStyle w:val="Heading1"/>
-      </w:pPr>
-      <w:bookmarkStart w:id="1" w:name="_Toc7770276"/>
+        <w:pStyle w:val="Nagwek1"/>
+      </w:pPr>
+      <w:bookmarkStart w:id="2" w:name="_Toc7770276"/>
       <w:r>
         <w:t>Heading 1</w:t>
       </w:r>
       <w:bookmarkEnd w:id="1"/>
-      <w:bookmarkEnd w:id="0"/>
+      <w:bookmarkEnd w:id="2"/>
     </w:p>
     <w:p>
       <w:pPr>
-        <w:pStyle w:val="Heading2"/>
-      </w:pPr>
-      <w:bookmarkStart w:id="2" w:name="heading-2"/>
-      <w:bookmarkStart w:id="3" w:name="_Toc7770277"/>
+        <w:pStyle w:val="Nagwek2"/>
+      </w:pPr>
+      <w:bookmarkStart w:id="3" w:name="heading-2"/>
+      <w:bookmarkStart w:id="4" w:name="_Toc7770277"/>
       <w:r>
         <w:t>Heading 2</w:t>
       </w:r>
-      <w:bookmarkEnd w:id="2"/>
       <w:bookmarkEnd w:id="3"/>
+      <w:bookmarkEnd w:id="4"/>
     </w:p>
     <w:p>
       <w:pPr>
-        <w:pStyle w:val="Heading3"/>
-      </w:pPr>
-      <w:bookmarkStart w:id="4" w:name="heading-3"/>
-      <w:bookmarkStart w:id="5" w:name="_Toc7770278"/>
+        <w:pStyle w:val="Nagwek3"/>
+      </w:pPr>
+      <w:bookmarkStart w:id="5" w:name="heading-3"/>
+      <w:bookmarkStart w:id="6" w:name="_Toc7770278"/>
       <w:r>
         <w:t>Heading 3</w:t>
       </w:r>
-      <w:bookmarkEnd w:id="4"/>
       <w:bookmarkEnd w:id="5"/>
+      <w:bookmarkEnd w:id="6"/>
     </w:p>
     <w:p>
+      <w:proofErr w:type="spellStart"/>
       <w:r>
         <w:t>Aaaaaa</w:t>
       </w:r>
+      <w:proofErr w:type="spellEnd"/>
     </w:p>
     <w:p>
+      <w:proofErr w:type="spellStart"/>
       <w:r>
         <w:t>Bbbbbb</w:t>
       </w:r>
+      <w:proofErr w:type="spellEnd"/>
     </w:p>
     <w:p>
+      <w:proofErr w:type="spellStart"/>
       <w:r>
         <w:t>Cccccc</w:t>
       </w:r>
+      <w:proofErr w:type="spellEnd"/>
     </w:p>
     <w:tbl>
       <w:tblPr>
-        <w:tblStyle w:val="TableGrid"/>
+        <w:tblStyle w:val="Tabela-Siatka"/>
         <w:tblW w:w="0" w:type="pct"/>
         <w:tblLook w:val="07E0" w:firstRow="1" w:lastRow="1" w:firstColumn="1" w:lastColumn="1" w:noHBand="1" w:noVBand="1"/>
       </w:tblPr>
@@ -553,7 +561,7 @@
           </w:tcPr>
           <w:p>
             <w:pPr>
-              <w:pStyle w:val="NoSpacing"/>
+              <w:pStyle w:val="Bezodstpw"/>
               <w:rPr>
                 <w:b/>
               </w:rPr>
@@ -572,17 +580,19 @@
           </w:tcPr>
           <w:p>
             <w:pPr>
-              <w:pStyle w:val="NoSpacing"/>
+              <w:pStyle w:val="Bezodstpw"/>
               <w:rPr>
                 <w:b/>
               </w:rPr>
             </w:pPr>
+            <w:proofErr w:type="spellStart"/>
             <w:r>
               <w:rPr>
                 <w:b/>
               </w:rPr>
               <w:t>Var</w:t>
             </w:r>
+            <w:proofErr w:type="spellEnd"/>
           </w:p>
         </w:tc>
       </w:tr>
@@ -593,7 +603,7 @@
           </w:tcPr>
           <w:p>
             <w:pPr>
-              <w:pStyle w:val="NoSpacing"/>
+              <w:pStyle w:val="Bezodstpw"/>
             </w:pPr>
             <w:r>
               <w:t>OTM_SPF_32-69_0_0</w:t>
@@ -606,7 +616,7 @@
           </w:tcPr>
           <w:p>
             <w:pPr>
-              <w:pStyle w:val="NoSpacing"/>
+              <w:pStyle w:val="Bezodstpw"/>
             </w:pPr>
             <w:r>
               <w:t>2989.45708</w:t>
@@ -621,7 +631,7 @@
           </w:tcPr>
           <w:p>
             <w:pPr>
-              <w:pStyle w:val="NoSpacing"/>
+              <w:pStyle w:val="Bezodstpw"/>
             </w:pPr>
             <w:r>
               <w:t>PTM_SPF_32-69_0_0</w:t>
@@ -634,7 +644,7 @@
           </w:tcPr>
           <w:p>
             <w:pPr>
-              <w:pStyle w:val="NoSpacing"/>
+              <w:pStyle w:val="Bezodstpw"/>
             </w:pPr>
             <w:r>
               <w:t>1342.26771</w:t>
@@ -649,7 +659,7 @@
           </w:tcPr>
           <w:p>
             <w:pPr>
-              <w:pStyle w:val="NoSpacing"/>
+              <w:pStyle w:val="Bezodstpw"/>
             </w:pPr>
             <w:r>
               <w:t>PS_SPF_0_0_0</w:t>
@@ -662,7 +672,7 @@
           </w:tcPr>
           <w:p>
             <w:pPr>
-              <w:pStyle w:val="NoSpacing"/>
+              <w:pStyle w:val="Bezodstpw"/>
             </w:pPr>
             <w:r>
               <w:t>915.51058</w:t>
@@ -677,7 +687,7 @@
           </w:tcPr>
           <w:p>
             <w:pPr>
-              <w:pStyle w:val="NoSpacing"/>
+              <w:pStyle w:val="Bezodstpw"/>
             </w:pPr>
             <w:r>
               <w:t>MIS_MIS_0_0_0</w:t>
@@ -690,7 +700,7 @@
           </w:tcPr>
           <w:p>
             <w:pPr>
-              <w:pStyle w:val="NoSpacing"/>
+              <w:pStyle w:val="Bezodstpw"/>
             </w:pPr>
             <w:r>
               <w:t>680.55430</w:t>
@@ -705,7 +715,7 @@
           </w:tcPr>
           <w:p>
             <w:pPr>
-              <w:pStyle w:val="NoSpacing"/>
+              <w:pStyle w:val="Bezodstpw"/>
             </w:pPr>
             <w:r>
               <w:t>OTB_DEF_100-119_0_0</w:t>
@@ -718,7 +728,7 @@
           </w:tcPr>
           <w:p>
             <w:pPr>
-              <w:pStyle w:val="NoSpacing"/>
+              <w:pStyle w:val="Bezodstpw"/>
             </w:pPr>
             <w:r>
               <w:t>320.82938</w:t>
@@ -733,7 +743,7 @@
           </w:tcPr>
           <w:p>
             <w:pPr>
-              <w:pStyle w:val="NoSpacing"/>
+              <w:pStyle w:val="Bezodstpw"/>
             </w:pPr>
             <w:r>
               <w:t>DRB_MOL_0_0_0</w:t>
@@ -746,7 +756,7 @@
           </w:tcPr>
           <w:p>
             <w:pPr>
-              <w:pStyle w:val="NoSpacing"/>
+              <w:pStyle w:val="Bezodstpw"/>
             </w:pPr>
             <w:r>
               <w:t>255.23883</w:t>
@@ -761,7 +771,7 @@
           </w:tcPr>
           <w:p>
             <w:pPr>
-              <w:pStyle w:val="NoSpacing"/>
+              <w:pStyle w:val="Bezodstpw"/>
             </w:pPr>
             <w:r>
               <w:t>LLS_DEF_0_0_0</w:t>
@@ -774,7 +784,7 @@
           </w:tcPr>
           <w:p>
             <w:pPr>
-              <w:pStyle w:val="NoSpacing"/>
+              <w:pStyle w:val="Bezodstpw"/>
             </w:pPr>
             <w:r>
               <w:t>234.29269</w:t>
@@ -789,7 +799,7 @@
           </w:tcPr>
           <w:p>
             <w:pPr>
-              <w:pStyle w:val="NoSpacing"/>
+              <w:pStyle w:val="Bezodstpw"/>
             </w:pPr>
             <w:r>
               <w:t>OTB_DEF_&gt;=55_0_0</w:t>
@@ -802,7 +812,7 @@
           </w:tcPr>
           <w:p>
             <w:pPr>
-              <w:pStyle w:val="NoSpacing"/>
+              <w:pStyle w:val="Bezodstpw"/>
             </w:pPr>
             <w:r>
               <w:t>209.56200</w:t>
@@ -817,7 +827,7 @@
           </w:tcPr>
           <w:p>
             <w:pPr>
-              <w:pStyle w:val="NoSpacing"/>
+              <w:pStyle w:val="Bezodstpw"/>
             </w:pPr>
             <w:r>
               <w:t>OTB_CRU_70-99_0_0</w:t>
@@ -830,7 +840,7 @@
           </w:tcPr>
           <w:p>
             <w:pPr>
-              <w:pStyle w:val="NoSpacing"/>
+              <w:pStyle w:val="Bezodstpw"/>
             </w:pPr>
             <w:r>
               <w:t>206.75727</w:t>
@@ -845,7 +855,7 @@
           </w:tcPr>
           <w:p>
             <w:pPr>
-              <w:pStyle w:val="NoSpacing"/>
+              <w:pStyle w:val="Bezodstpw"/>
             </w:pPr>
             <w:r>
               <w:t>OTB_DEF_70-99_0_0</w:t>
@@ -858,7 +868,7 @@
           </w:tcPr>
           <w:p>
             <w:pPr>
-              <w:pStyle w:val="NoSpacing"/>
+              <w:pStyle w:val="Bezodstpw"/>
             </w:pPr>
             <w:r>
               <w:t>198.27373</w:t>
@@ -873,7 +883,7 @@
           </w:tcPr>
           <w:p>
             <w:pPr>
-              <w:pStyle w:val="NoSpacing"/>
+              <w:pStyle w:val="Bezodstpw"/>
             </w:pPr>
             <w:r>
               <w:t>FPO_CRU_0_0_0</w:t>
@@ -886,7 +896,7 @@
           </w:tcPr>
           <w:p>
             <w:pPr>
-              <w:pStyle w:val="NoSpacing"/>
+              <w:pStyle w:val="Bezodstpw"/>
             </w:pPr>
             <w:r>
               <w:t>183.62849</w:t>
@@ -901,7 +911,7 @@
           </w:tcPr>
           <w:p>
             <w:pPr>
-              <w:pStyle w:val="NoSpacing"/>
+              <w:pStyle w:val="Bezodstpw"/>
             </w:pPr>
             <w:r>
               <w:t>TBB_DEF_70-99_0_0</w:t>
@@ -914,7 +924,7 @@
           </w:tcPr>
           <w:p>
             <w:pPr>
-              <w:pStyle w:val="NoSpacing"/>
+              <w:pStyle w:val="Bezodstpw"/>
             </w:pPr>
             <w:r>
               <w:t>173.26486</w:t>
@@ -929,7 +939,7 @@
           </w:tcPr>
           <w:p>
             <w:pPr>
-              <w:pStyle w:val="NoSpacing"/>
+              <w:pStyle w:val="Bezodstpw"/>
             </w:pPr>
             <w:r>
               <w:t>FPO_MOL_0_0_0</w:t>
@@ -942,7 +952,7 @@
           </w:tcPr>
           <w:p>
             <w:pPr>
-              <w:pStyle w:val="NoSpacing"/>
+              <w:pStyle w:val="Bezodstpw"/>
             </w:pPr>
             <w:r>
               <w:t>169.68611</w:t>
@@ -957,7 +967,7 @@
           </w:tcPr>
           <w:p>
             <w:pPr>
-              <w:pStyle w:val="NoSpacing"/>
+              <w:pStyle w:val="Bezodstpw"/>
             </w:pPr>
             <w:r>
               <w:t>OTB_DEF_&gt;=120_0_0</w:t>
@@ -970,7 +980,7 @@
           </w:tcPr>
           <w:p>
             <w:pPr>
-              <w:pStyle w:val="NoSpacing"/>
+              <w:pStyle w:val="Bezodstpw"/>
             </w:pPr>
             <w:r>
               <w:t>122.53779</w:t>
@@ -985,7 +995,7 @@
           </w:tcPr>
           <w:p>
             <w:pPr>
-              <w:pStyle w:val="NoSpacing"/>
+              <w:pStyle w:val="Bezodstpw"/>
             </w:pPr>
             <w:r>
               <w:t>DRB_MOL_&gt;0_0_0</w:t>
@@ -998,7 +1008,7 @@
           </w:tcPr>
           <w:p>
             <w:pPr>
-              <w:pStyle w:val="NoSpacing"/>
+              <w:pStyle w:val="Bezodstpw"/>
             </w:pPr>
             <w:r>
               <w:t>106.60460</w:t>
@@ -1013,7 +1023,7 @@
           </w:tcPr>
           <w:p>
             <w:pPr>
-              <w:pStyle w:val="NoSpacing"/>
+              <w:pStyle w:val="Bezodstpw"/>
             </w:pPr>
             <w:r>
               <w:t>PTB_MPD_&gt;=55_0_0</w:t>
@@ -1026,7 +1036,7 @@
           </w:tcPr>
           <w:p>
             <w:pPr>
-              <w:pStyle w:val="NoSpacing"/>
+              <w:pStyle w:val="Bezodstpw"/>
             </w:pPr>
             <w:r>
               <w:t>99.20302</w:t>
@@ -1041,7 +1051,7 @@
           </w:tcPr>
           <w:p>
             <w:pPr>
-              <w:pStyle w:val="NoSpacing"/>
+              <w:pStyle w:val="Bezodstpw"/>
             </w:pPr>
             <w:r>
               <w:lastRenderedPageBreak/>
@@ -1055,7 +1065,7 @@
           </w:tcPr>
           <w:p>
             <w:pPr>
-              <w:pStyle w:val="NoSpacing"/>
+              <w:pStyle w:val="Bezodstpw"/>
             </w:pPr>
             <w:r>
               <w:t>95.69452</w:t>
@@ -1070,7 +1080,7 @@
           </w:tcPr>
           <w:p>
             <w:pPr>
-              <w:pStyle w:val="NoSpacing"/>
+              <w:pStyle w:val="Bezodstpw"/>
             </w:pPr>
             <w:r>
               <w:t>FPO_CRU_&gt;0_0_0</w:t>
@@ -1083,7 +1093,7 @@
           </w:tcPr>
           <w:p>
             <w:pPr>
-              <w:pStyle w:val="NoSpacing"/>
+              <w:pStyle w:val="Bezodstpw"/>
             </w:pPr>
             <w:r>
               <w:t>83.20952</w:t>
@@ -1098,7 +1108,7 @@
           </w:tcPr>
           <w:p>
             <w:pPr>
-              <w:pStyle w:val="NoSpacing"/>
+              <w:pStyle w:val="Bezodstpw"/>
             </w:pPr>
             <w:r>
               <w:t>PTM_SPF_0_0_0</w:t>
@@ -1111,7 +1121,7 @@
           </w:tcPr>
           <w:p>
             <w:pPr>
-              <w:pStyle w:val="NoSpacing"/>
+              <w:pStyle w:val="Bezodstpw"/>
             </w:pPr>
             <w:r>
               <w:t>75.25599</w:t>
@@ -1126,7 +1136,7 @@
           </w:tcPr>
           <w:p>
             <w:pPr>
-              <w:pStyle w:val="NoSpacing"/>
+              <w:pStyle w:val="Bezodstpw"/>
             </w:pPr>
             <w:r>
               <w:t>GNS_DEF_&gt;=100_0_0</w:t>
@@ -1139,7 +1149,7 @@
           </w:tcPr>
           <w:p>
             <w:pPr>
-              <w:pStyle w:val="NoSpacing"/>
+              <w:pStyle w:val="Bezodstpw"/>
             </w:pPr>
             <w:r>
               <w:t>74.60572</w:t>
@@ -1154,7 +1164,7 @@
           </w:tcPr>
           <w:p>
             <w:pPr>
-              <w:pStyle w:val="NoSpacing"/>
+              <w:pStyle w:val="Bezodstpw"/>
             </w:pPr>
             <w:r>
               <w:t>PTM_SPF_16-31_0_0</w:t>
@@ -1167,7 +1177,7 @@
           </w:tcPr>
           <w:p>
             <w:pPr>
-              <w:pStyle w:val="NoSpacing"/>
+              <w:pStyle w:val="Bezodstpw"/>
             </w:pPr>
             <w:r>
               <w:t>73.47398</w:t>
@@ -1182,7 +1192,7 @@
           </w:tcPr>
           <w:p>
             <w:pPr>
-              <w:pStyle w:val="NoSpacing"/>
+              <w:pStyle w:val="Bezodstpw"/>
             </w:pPr>
             <w:r>
               <w:t>OTM_DEF_32-69_0_0</w:t>
@@ -1195,7 +1205,7 @@
           </w:tcPr>
           <w:p>
             <w:pPr>
-              <w:pStyle w:val="NoSpacing"/>
+              <w:pStyle w:val="Bezodstpw"/>
             </w:pPr>
             <w:r>
               <w:t>71.29756</w:t>
@@ -1210,7 +1220,7 @@
           </w:tcPr>
           <w:p>
             <w:pPr>
-              <w:pStyle w:val="NoSpacing"/>
+              <w:pStyle w:val="Bezodstpw"/>
             </w:pPr>
             <w:r>
               <w:t>OTB_SPF_32-69_0_0</w:t>
@@ -1223,7 +1233,7 @@
           </w:tcPr>
           <w:p>
             <w:pPr>
-              <w:pStyle w:val="NoSpacing"/>
+              <w:pStyle w:val="Bezodstpw"/>
             </w:pPr>
             <w:r>
               <w:t>70.56861</w:t>
@@ -1238,7 +1248,7 @@
           </w:tcPr>
           <w:p>
             <w:pPr>
-              <w:pStyle w:val="NoSpacing"/>
+              <w:pStyle w:val="Bezodstpw"/>
             </w:pPr>
             <w:r>
               <w:t>GNS_DEF_120-219_0_0</w:t>
@@ -1251,7 +1261,7 @@
           </w:tcPr>
           <w:p>
             <w:pPr>
-              <w:pStyle w:val="NoSpacing"/>
+              <w:pStyle w:val="Bezodstpw"/>
             </w:pPr>
             <w:r>
               <w:t>67.38387</w:t>
@@ -1266,7 +1276,7 @@
           </w:tcPr>
           <w:p>
             <w:pPr>
-              <w:pStyle w:val="NoSpacing"/>
+              <w:pStyle w:val="Bezodstpw"/>
             </w:pPr>
             <w:r>
               <w:t>OTB_MPD_&gt;=55_0_0</w:t>
@@ -1279,7 +1289,7 @@
           </w:tcPr>
           <w:p>
             <w:pPr>
-              <w:pStyle w:val="NoSpacing"/>
+              <w:pStyle w:val="Bezodstpw"/>
             </w:pPr>
             <w:r>
               <w:t>64.16380</w:t>
@@ -1294,7 +1304,7 @@
           </w:tcPr>
           <w:p>
             <w:pPr>
-              <w:pStyle w:val="NoSpacing"/>
+              <w:pStyle w:val="Bezodstpw"/>
             </w:pPr>
             <w:r>
               <w:t>OTB_DEF_&gt;=70_0_0</w:t>
@@ -1307,7 +1317,7 @@
           </w:tcPr>
           <w:p>
             <w:pPr>
-              <w:pStyle w:val="NoSpacing"/>
+              <w:pStyle w:val="Bezodstpw"/>
             </w:pPr>
             <w:r>
               <w:t>63.05602</w:t>
@@ -1322,7 +1332,7 @@
           </w:tcPr>
           <w:p>
             <w:pPr>
-              <w:pStyle w:val="NoSpacing"/>
+              <w:pStyle w:val="Bezodstpw"/>
             </w:pPr>
             <w:r>
               <w:t>OTM_SPF_16-31_0_0</w:t>
@@ -1335,7 +1345,7 @@
           </w:tcPr>
           <w:p>
             <w:pPr>
-              <w:pStyle w:val="NoSpacing"/>
+              <w:pStyle w:val="Bezodstpw"/>
             </w:pPr>
             <w:r>
               <w:t>61.85373</w:t>
@@ -1350,7 +1360,7 @@
           </w:tcPr>
           <w:p>
             <w:pPr>
-              <w:pStyle w:val="NoSpacing"/>
+              <w:pStyle w:val="Bezodstpw"/>
             </w:pPr>
             <w:r>
               <w:t>GTR_DEF_&gt;=100_0_0</w:t>
@@ -1363,7 +1373,7 @@
           </w:tcPr>
           <w:p>
             <w:pPr>
-              <w:pStyle w:val="NoSpacing"/>
+              <w:pStyle w:val="Bezodstpw"/>
             </w:pPr>
             <w:r>
               <w:t>60.51432</w:t>
@@ -1378,7 +1388,7 @@
           </w:tcPr>
           <w:p>
             <w:pPr>
-              <w:pStyle w:val="NoSpacing"/>
+              <w:pStyle w:val="Bezodstpw"/>
             </w:pPr>
             <w:r>
               <w:t>GNS_DEF_100-119_0_0</w:t>
@@ -1391,7 +1401,7 @@
           </w:tcPr>
           <w:p>
             <w:pPr>
-              <w:pStyle w:val="NoSpacing"/>
+              <w:pStyle w:val="Bezodstpw"/>
             </w:pPr>
             <w:r>
               <w:t>54.24888</w:t>
@@ -1406,7 +1416,7 @@
           </w:tcPr>
           <w:p>
             <w:pPr>
-              <w:pStyle w:val="NoSpacing"/>
+              <w:pStyle w:val="Bezodstpw"/>
             </w:pPr>
             <w:r>
               <w:t>OTT_DEF_&gt;=70_0_0</w:t>
@@ -1419,7 +1429,7 @@
           </w:tcPr>
           <w:p>
             <w:pPr>
-              <w:pStyle w:val="NoSpacing"/>
+              <w:pStyle w:val="Bezodstpw"/>
             </w:pPr>
             <w:r>
               <w:t>52.61872</w:t>
@@ -1434,7 +1444,7 @@
           </w:tcPr>
           <w:p>
             <w:pPr>
-              <w:pStyle w:val="NoSpacing"/>
+              <w:pStyle w:val="Bezodstpw"/>
             </w:pPr>
             <w:r>
               <w:t>LHM_SPF_0_0_0</w:t>
@@ -1447,7 +1457,7 @@
           </w:tcPr>
           <w:p>
             <w:pPr>
-              <w:pStyle w:val="NoSpacing"/>
+              <w:pStyle w:val="Bezodstpw"/>
             </w:pPr>
             <w:r>
               <w:t>52.59757</w:t>
@@ -1462,7 +1472,7 @@
           </w:tcPr>
           <w:p>
             <w:pPr>
-              <w:pStyle w:val="NoSpacing"/>
+              <w:pStyle w:val="Bezodstpw"/>
             </w:pPr>
             <w:r>
               <w:t>OTM_SPF_32-54_0_0</w:t>
@@ -1475,7 +1485,7 @@
           </w:tcPr>
           <w:p>
             <w:pPr>
-              <w:pStyle w:val="NoSpacing"/>
+              <w:pStyle w:val="Bezodstpw"/>
             </w:pPr>
             <w:r>
               <w:t>51.75598</w:t>
@@ -1490,7 +1500,7 @@
           </w:tcPr>
           <w:p>
             <w:pPr>
-              <w:pStyle w:val="NoSpacing"/>
+              <w:pStyle w:val="Bezodstpw"/>
             </w:pPr>
             <w:r>
               <w:t>OTB_MOL_70-99_0_0</w:t>
@@ -1503,7 +1513,7 @@
           </w:tcPr>
           <w:p>
             <w:pPr>
-              <w:pStyle w:val="NoSpacing"/>
+              <w:pStyle w:val="Bezodstpw"/>
             </w:pPr>
             <w:r>
               <w:t>50.77879</w:t>
@@ -1518,7 +1528,7 @@
           </w:tcPr>
           <w:p>
             <w:pPr>
-              <w:pStyle w:val="NoSpacing"/>
+              <w:pStyle w:val="Bezodstpw"/>
             </w:pPr>
             <w:r>
               <w:t>OTT_CRU_&gt;=70_0_0</w:t>
@@ -1531,7 +1541,7 @@
           </w:tcPr>
           <w:p>
             <w:pPr>
-              <w:pStyle w:val="NoSpacing"/>
+              <w:pStyle w:val="Bezodstpw"/>
             </w:pPr>
             <w:r>
               <w:t>42.22908</w:t>
@@ -1546,7 +1556,7 @@
           </w:tcPr>
           <w:p>
             <w:pPr>
-              <w:pStyle w:val="NoSpacing"/>
+              <w:pStyle w:val="Bezodstpw"/>
             </w:pPr>
             <w:r>
               <w:t>SSC_DEF_100-119_0_0</w:t>
@@ -1559,7 +1569,7 @@
           </w:tcPr>
           <w:p>
             <w:pPr>
-              <w:pStyle w:val="NoSpacing"/>
+              <w:pStyle w:val="Bezodstpw"/>
             </w:pPr>
             <w:r>
               <w:t>41.47352</w:t>
@@ -1574,7 +1584,7 @@
           </w:tcPr>
           <w:p>
             <w:pPr>
-              <w:pStyle w:val="NoSpacing"/>
+              <w:pStyle w:val="Bezodstpw"/>
             </w:pPr>
             <w:r>
               <w:t>PS_SPF_&gt;=16_0_0</w:t>
@@ -1587,7 +1597,7 @@
           </w:tcPr>
           <w:p>
             <w:pPr>
-              <w:pStyle w:val="NoSpacing"/>
+              <w:pStyle w:val="Bezodstpw"/>
             </w:pPr>
             <w:r>
               <w:t>38.84227</w:t>
@@ -1602,7 +1612,7 @@
           </w:tcPr>
           <w:p>
             <w:pPr>
-              <w:pStyle w:val="NoSpacing"/>
+              <w:pStyle w:val="Bezodstpw"/>
             </w:pPr>
             <w:r>
               <w:t>FPO_MOL_&gt;0_0_0</w:t>
@@ -1615,7 +1625,7 @@
           </w:tcPr>
           <w:p>
             <w:pPr>
-              <w:pStyle w:val="NoSpacing"/>
+              <w:pStyle w:val="Bezodstpw"/>
             </w:pPr>
             <w:r>
               <w:t>37.25567</w:t>
@@ -1630,7 +1640,7 @@
           </w:tcPr>
           <w:p>
             <w:pPr>
-              <w:pStyle w:val="NoSpacing"/>
+              <w:pStyle w:val="Bezodstpw"/>
             </w:pPr>
             <w:r>
               <w:t>HMD_MOL_&gt;0_0_0</w:t>
@@ -1643,7 +1653,7 @@
           </w:tcPr>
           <w:p>
             <w:pPr>
-              <w:pStyle w:val="NoSpacing"/>
+              <w:pStyle w:val="Bezodstpw"/>
             </w:pPr>
             <w:r>
               <w:t>35.29015</w:t>
@@ -1658,7 +1668,7 @@
           </w:tcPr>
           <w:p>
             <w:pPr>
-              <w:pStyle w:val="NoSpacing"/>
+              <w:pStyle w:val="Bezodstpw"/>
             </w:pPr>
             <w:r>
               <w:t>GNS_DEF_&gt;=220_0_0</w:t>
@@ -1671,7 +1681,7 @@
           </w:tcPr>
           <w:p>
             <w:pPr>
-              <w:pStyle w:val="NoSpacing"/>
+              <w:pStyle w:val="Bezodstpw"/>
             </w:pPr>
             <w:r>
               <w:t>32.45741</w:t>
@@ -1686,7 +1696,7 @@
           </w:tcPr>
           <w:p>
             <w:pPr>
-              <w:pStyle w:val="NoSpacing"/>
+              <w:pStyle w:val="Bezodstpw"/>
             </w:pPr>
             <w:r>
               <w:t>OTM_DWS_0_0_0</w:t>
@@ -1699,7 +1709,7 @@
           </w:tcPr>
           <w:p>
             <w:pPr>
-              <w:pStyle w:val="NoSpacing"/>
+              <w:pStyle w:val="Bezodstpw"/>
             </w:pPr>
             <w:r>
               <w:t>31.59721</w:t>
@@ -1714,7 +1724,7 @@
           </w:tcPr>
           <w:p>
             <w:pPr>
-              <w:pStyle w:val="NoSpacing"/>
+              <w:pStyle w:val="Bezodstpw"/>
             </w:pPr>
             <w:r>
               <w:t>LLD_LPF_0_0_0</w:t>
@@ -1727,7 +1737,7 @@
           </w:tcPr>
           <w:p>
             <w:pPr>
-              <w:pStyle w:val="NoSpacing"/>
+              <w:pStyle w:val="Bezodstpw"/>
             </w:pPr>
             <w:r>
               <w:t>30.62157</w:t>
@@ -1742,7 +1752,7 @@
           </w:tcPr>
           <w:p>
             <w:pPr>
-              <w:pStyle w:val="NoSpacing"/>
+              <w:pStyle w:val="Bezodstpw"/>
             </w:pPr>
             <w:r>
               <w:t>No_Matrix6</w:t>
@@ -1755,7 +1765,7 @@
           </w:tcPr>
           <w:p>
             <w:pPr>
-              <w:pStyle w:val="NoSpacing"/>
+              <w:pStyle w:val="Bezodstpw"/>
             </w:pPr>
             <w:r>
               <w:t>29.95050</w:t>
@@ -1770,7 +1780,7 @@
           </w:tcPr>
           <w:p>
             <w:pPr>
-              <w:pStyle w:val="NoSpacing"/>
+              <w:pStyle w:val="Bezodstpw"/>
             </w:pPr>
             <w:r>
               <w:t>OTB_DWS_&gt;=120_0_0</w:t>
@@ -1783,7 +1793,7 @@
           </w:tcPr>
           <w:p>
             <w:pPr>
-              <w:pStyle w:val="NoSpacing"/>
+              <w:pStyle w:val="Bezodstpw"/>
             </w:pPr>
             <w:r>
               <w:t>25.24559</w:t>
@@ -1798,7 +1808,7 @@
           </w:tcPr>
           <w:p>
             <w:pPr>
-              <w:pStyle w:val="NoSpacing"/>
+              <w:pStyle w:val="Bezodstpw"/>
             </w:pPr>
             <w:r>
               <w:t>OTB_CRU_100-119_0_0</w:t>
@@ -1811,7 +1821,7 @@
           </w:tcPr>
           <w:p>
             <w:pPr>
-              <w:pStyle w:val="NoSpacing"/>
+              <w:pStyle w:val="Bezodstpw"/>
             </w:pPr>
             <w:r>
               <w:t>22.18606</w:t>
@@ -1826,7 +1836,7 @@
           </w:tcPr>
           <w:p>
             <w:pPr>
-              <w:pStyle w:val="NoSpacing"/>
+              <w:pStyle w:val="Bezodstpw"/>
             </w:pPr>
             <w:r>
               <w:t>LLD_DEF_0_0_0</w:t>
@@ -1839,7 +1849,7 @@
           </w:tcPr>
           <w:p>
             <w:pPr>
-              <w:pStyle w:val="NoSpacing"/>
+              <w:pStyle w:val="Bezodstpw"/>
             </w:pPr>
             <w:r>
               <w:t>21.42844</w:t>
@@ -1854,7 +1864,7 @@
           </w:tcPr>
           <w:p>
             <w:pPr>
-              <w:pStyle w:val="NoSpacing"/>
+              <w:pStyle w:val="Bezodstpw"/>
             </w:pPr>
             <w:r>
               <w:t>OTM_DEF_0_0_0</w:t>
@@ -1867,7 +1877,7 @@
           </w:tcPr>
           <w:p>
             <w:pPr>
-              <w:pStyle w:val="NoSpacing"/>
+              <w:pStyle w:val="Bezodstpw"/>
             </w:pPr>
             <w:r>
               <w:t>21.36248</w:t>
@@ -1882,7 +1892,7 @@
           </w:tcPr>
           <w:p>
             <w:pPr>
-              <w:pStyle w:val="NoSpacing"/>
+              <w:pStyle w:val="Bezodstpw"/>
             </w:pPr>
             <w:r>
               <w:t>GTR_DEF_&gt;=220_0_0</w:t>
@@ -1895,7 +1905,7 @@
           </w:tcPr>
           <w:p>
             <w:pPr>
-              <w:pStyle w:val="NoSpacing"/>
+              <w:pStyle w:val="Bezodstpw"/>
             </w:pPr>
             <w:r>
               <w:t>20.37355</w:t>
@@ -1910,7 +1920,7 @@
           </w:tcPr>
           <w:p>
             <w:pPr>
-              <w:pStyle w:val="NoSpacing"/>
+              <w:pStyle w:val="Bezodstpw"/>
             </w:pPr>
             <w:r>
               <w:t>PTM_DEF_&gt;=70_0_0</w:t>
@@ -1923,7 +1933,7 @@
           </w:tcPr>
           <w:p>
             <w:pPr>
-              <w:pStyle w:val="NoSpacing"/>
+              <w:pStyle w:val="Bezodstpw"/>
             </w:pPr>
             <w:r>
               <w:t>20.11302</w:t>
@@ -1938,7 +1948,7 @@
           </w:tcPr>
           <w:p>
             <w:pPr>
-              <w:pStyle w:val="NoSpacing"/>
+              <w:pStyle w:val="Bezodstpw"/>
             </w:pPr>
             <w:r>
               <w:t>OTB_MCD_&gt;=55_0_0</w:t>
@@ -1951,7 +1961,7 @@
           </w:tcPr>
           <w:p>
             <w:pPr>
-              <w:pStyle w:val="NoSpacing"/>
+              <w:pStyle w:val="Bezodstpw"/>
             </w:pPr>
             <w:r>
               <w:t>19.05182</w:t>
@@ -1966,7 +1976,7 @@
           </w:tcPr>
           <w:p>
             <w:pPr>
-              <w:pStyle w:val="NoSpacing"/>
+              <w:pStyle w:val="Bezodstpw"/>
             </w:pPr>
             <w:r>
               <w:t>OTB_DEF_70-89_0_0</w:t>
@@ -1979,7 +1989,7 @@
           </w:tcPr>
           <w:p>
             <w:pPr>
-              <w:pStyle w:val="NoSpacing"/>
+              <w:pStyle w:val="Bezodstpw"/>
             </w:pPr>
             <w:r>
               <w:t>18.28328</w:t>
@@ -1991,35 +2001,35 @@
     <w:p/>
     <w:p>
       <w:pPr>
-        <w:pStyle w:val="Heading4"/>
-      </w:pPr>
-      <w:bookmarkStart w:id="6" w:name="heading-4"/>
-      <w:bookmarkStart w:id="7" w:name="_Toc7770279"/>
+        <w:pStyle w:val="Nagwek4"/>
+      </w:pPr>
+      <w:bookmarkStart w:id="7" w:name="heading-4"/>
+      <w:bookmarkStart w:id="8" w:name="_Toc7770279"/>
       <w:r>
         <w:t>Heading 4</w:t>
       </w:r>
-      <w:bookmarkEnd w:id="6"/>
       <w:bookmarkEnd w:id="7"/>
+      <w:bookmarkEnd w:id="8"/>
     </w:p>
     <w:p>
       <w:pPr>
-        <w:pStyle w:val="Heading5"/>
-      </w:pPr>
-      <w:bookmarkStart w:id="8" w:name="heading-5"/>
-      <w:bookmarkStart w:id="9" w:name="_Toc7770280"/>
+        <w:pStyle w:val="Nagwek5"/>
+      </w:pPr>
+      <w:bookmarkStart w:id="9" w:name="heading-5"/>
+      <w:bookmarkStart w:id="10" w:name="_Toc7770280"/>
       <w:r>
         <w:t>Heading</w:t>
       </w:r>
       <w:r>
         <w:t xml:space="preserve"> 5</w:t>
       </w:r>
-      <w:bookmarkEnd w:id="8"/>
       <w:bookmarkEnd w:id="9"/>
+      <w:bookmarkEnd w:id="10"/>
     </w:p>
     <w:p/>
     <w:p>
       <w:pPr>
-        <w:pStyle w:val="Heading4"/>
+        <w:pStyle w:val="Nagwek4"/>
       </w:pPr>
       <w:r>
         <w:t>Heading 4.a</w:t>
@@ -2027,27 +2037,23 @@
     </w:p>
     <w:p>
       <w:pPr>
-        <w:pStyle w:val="Heading5"/>
+        <w:pStyle w:val="Nagwek5"/>
         <w:numPr>
           <w:ilvl w:val="0"/>
           <w:numId w:val="26"/>
         </w:numPr>
       </w:pPr>
       <w:r>
-        <w:t>Headin</w:t>
-      </w:r>
-      <w:bookmarkStart w:id="10" w:name="_GoBack"/>
-      <w:bookmarkEnd w:id="10"/>
-      <w:r>
-        <w:t>g 5.a</w:t>
+        <w:t>Heading 5.a</w:t>
       </w:r>
     </w:p>
     <w:p>
       <w:pPr>
-        <w:pStyle w:val="Heading6"/>
+        <w:pStyle w:val="Nagwek6"/>
       </w:pPr>
       <w:bookmarkStart w:id="11" w:name="heading-6"/>
       <w:r>
+        <w:lastRenderedPageBreak/>
         <w:t>Heading 6</w:t>
       </w:r>
       <w:bookmarkEnd w:id="11"/>
@@ -2063,6 +2069,7 @@
       </w:r>
     </w:p>
     <w:sectPr>
+      <w:footerReference w:type="default" r:id="rId8"/>
       <w:pgSz w:w="12240" w:h="15840"/>
       <w:pgMar w:top="1440" w:right="1440" w:bottom="1440" w:left="1440" w:header="720" w:footer="720" w:gutter="0"/>
       <w:cols w:space="720"/>
@@ -2094,6 +2101,52 @@
     </w:p>
   </w:endnote>
 </w:endnotes>
+</file>
+
+<file path=word/footer1.xml><?xml version="1.0" encoding="utf-8"?>
+<w:ftr xmlns:wpc="http://schemas.microsoft.com/office/word/2010/wordprocessingCanvas" xmlns:cx="http://schemas.microsoft.com/office/drawing/2014/chartex" xmlns:cx1="http://schemas.microsoft.com/office/drawing/2015/9/8/chartex" xmlns:mc="http://schemas.openxmlformats.org/markup-compatibility/2006" xmlns:o="urn:schemas-microsoft-com:office:office" xmlns:r="http://schemas.openxmlformats.org/officeDocument/2006/relationships" xmlns:m="http://schemas.openxmlformats.org/officeDocument/2006/math" xmlns:v="urn:schemas-microsoft-com:vml" xmlns:wp14="http://schemas.microsoft.com/office/word/2010/wordprocessingDrawing" xmlns:wp="http://schemas.openxmlformats.org/drawingml/2006/wordprocessingDrawing" xmlns:w10="urn:schemas-microsoft-com:office:word" xmlns:w="http://schemas.openxmlformats.org/wordprocessingml/2006/main" xmlns:w14="http://schemas.microsoft.com/office/word/2010/wordml" xmlns:w15="http://schemas.microsoft.com/office/word/2012/wordml" xmlns:w16se="http://schemas.microsoft.com/office/word/2015/wordml/symex" xmlns:wpg="http://schemas.microsoft.com/office/word/2010/wordprocessingGroup" xmlns:wpi="http://schemas.microsoft.com/office/word/2010/wordprocessingInk" xmlns:wne="http://schemas.microsoft.com/office/word/2006/wordml" xmlns:wps="http://schemas.microsoft.com/office/word/2010/wordprocessingShape" mc:Ignorable="w14 w15 w16se wp14">
+  <w:sdt>
+    <w:sdtPr>
+      <w:id w:val="-1365210492"/>
+      <w:docPartObj>
+        <w:docPartGallery w:val="Page Numbers (Bottom of Page)"/>
+        <w:docPartUnique/>
+      </w:docPartObj>
+    </w:sdtPr>
+    <w:sdtContent>
+      <w:p>
+        <w:pPr>
+          <w:pStyle w:val="Stopka"/>
+          <w:jc w:val="center"/>
+        </w:pPr>
+        <w:r>
+          <w:fldChar w:fldCharType="begin"/>
+        </w:r>
+        <w:r>
+          <w:instrText>PAGE   \* MERGEFORMAT</w:instrText>
+        </w:r>
+        <w:r>
+          <w:fldChar w:fldCharType="separate"/>
+        </w:r>
+        <w:r>
+          <w:rPr>
+            <w:noProof/>
+            <w:lang w:val="pl-PL"/>
+          </w:rPr>
+          <w:t>3</w:t>
+        </w:r>
+        <w:r>
+          <w:fldChar w:fldCharType="end"/>
+        </w:r>
+      </w:p>
+    </w:sdtContent>
+  </w:sdt>
+  <w:p>
+    <w:pPr>
+      <w:pStyle w:val="Stopka"/>
+    </w:pPr>
+  </w:p>
+</w:ftr>
 </file>
 
 <file path=word/footnotes.xml><?xml version="1.0" encoding="utf-8"?>
@@ -2238,7 +2291,7 @@
     <w:lvl w:ilvl="0">
       <w:start w:val="1"/>
       <w:numFmt w:val="decimal"/>
-      <w:pStyle w:val="Heading1"/>
+      <w:pStyle w:val="Nagwek1"/>
       <w:lvlText w:val="%1"/>
       <w:lvlJc w:val="left"/>
       <w:pPr>
@@ -2251,7 +2304,7 @@
     <w:lvl w:ilvl="1">
       <w:start w:val="1"/>
       <w:numFmt w:val="decimal"/>
-      <w:pStyle w:val="Heading2"/>
+      <w:pStyle w:val="Nagwek2"/>
       <w:lvlText w:val="%1.%2"/>
       <w:lvlJc w:val="left"/>
       <w:pPr>
@@ -2264,7 +2317,7 @@
     <w:lvl w:ilvl="2">
       <w:start w:val="1"/>
       <w:numFmt w:val="decimal"/>
-      <w:pStyle w:val="Heading3"/>
+      <w:pStyle w:val="Nagwek3"/>
       <w:lvlText w:val="%1.%2.%3"/>
       <w:lvlJc w:val="left"/>
       <w:pPr>
@@ -2301,7 +2354,7 @@
     <w:lvl w:ilvl="5">
       <w:start w:val="1"/>
       <w:numFmt w:val="decimal"/>
-      <w:pStyle w:val="Heading6"/>
+      <w:pStyle w:val="Nagwek6"/>
       <w:lvlText w:val="%1.%2.%3.%4.%5.%6"/>
       <w:lvlJc w:val="left"/>
       <w:pPr>
@@ -2314,7 +2367,7 @@
     <w:lvl w:ilvl="6">
       <w:start w:val="1"/>
       <w:numFmt w:val="decimal"/>
-      <w:pStyle w:val="Heading7"/>
+      <w:pStyle w:val="Nagwek7"/>
       <w:lvlText w:val="%1.%2.%3.%4.%5.%6.%7"/>
       <w:lvlJc w:val="left"/>
       <w:pPr>
@@ -2327,7 +2380,7 @@
     <w:lvl w:ilvl="7">
       <w:start w:val="1"/>
       <w:numFmt w:val="decimal"/>
-      <w:pStyle w:val="Heading8"/>
+      <w:pStyle w:val="Nagwek8"/>
       <w:lvlText w:val="%1.%2.%3.%4.%5.%6.%7.%8"/>
       <w:lvlJc w:val="left"/>
       <w:pPr>
@@ -2340,7 +2393,7 @@
     <w:lvl w:ilvl="8">
       <w:start w:val="1"/>
       <w:numFmt w:val="decimal"/>
-      <w:pStyle w:val="Heading9"/>
+      <w:pStyle w:val="Nagwek9"/>
       <w:lvlText w:val="%1.%2.%3.%4.%5.%6.%7.%8.%9"/>
       <w:lvlJc w:val="left"/>
       <w:pPr>
@@ -2358,7 +2411,7 @@
     <w:lvl w:ilvl="0" w:tplc="D45A1384">
       <w:start w:val="1"/>
       <w:numFmt w:val="lowerLetter"/>
-      <w:pStyle w:val="Heading5"/>
+      <w:pStyle w:val="Nagwek5"/>
       <w:lvlText w:val="%1."/>
       <w:lvlJc w:val="left"/>
       <w:pPr>
@@ -2641,7 +2694,7 @@
     <w:lvl w:ilvl="0">
       <w:start w:val="1"/>
       <w:numFmt w:val="upperLetter"/>
-      <w:pStyle w:val="Heading4"/>
+      <w:pStyle w:val="Nagwek4"/>
       <w:lvlText w:val="Appendix %1."/>
       <w:lvlJc w:val="left"/>
       <w:pPr>
@@ -2877,7 +2930,7 @@
     <w:lsdException w:name="footnote text" w:semiHidden="1" w:unhideWhenUsed="1"/>
     <w:lsdException w:name="annotation text" w:semiHidden="1" w:unhideWhenUsed="1"/>
     <w:lsdException w:name="header" w:semiHidden="1" w:unhideWhenUsed="1"/>
-    <w:lsdException w:name="footer" w:semiHidden="1" w:unhideWhenUsed="1"/>
+    <w:lsdException w:name="footer" w:semiHidden="1" w:uiPriority="99" w:unhideWhenUsed="1"/>
     <w:lsdException w:name="index heading" w:semiHidden="1" w:unhideWhenUsed="1"/>
     <w:lsdException w:name="caption" w:semiHidden="1" w:uiPriority="35" w:unhideWhenUsed="1" w:qFormat="1"/>
     <w:lsdException w:name="table of figures" w:semiHidden="1" w:unhideWhenUsed="1"/>
@@ -3202,16 +3255,16 @@
     <w:lsdException w:name="List Table 6 Colorful Accent 6" w:uiPriority="51"/>
     <w:lsdException w:name="List Table 7 Colorful Accent 6" w:uiPriority="52"/>
   </w:latentStyles>
-  <w:style w:type="paragraph" w:default="1" w:styleId="Normal">
+  <w:style w:type="paragraph" w:default="1" w:styleId="Normalny">
     <w:name w:val="Normal"/>
     <w:qFormat/>
     <w:rsid w:val="00912DF8"/>
   </w:style>
-  <w:style w:type="paragraph" w:styleId="Heading1">
+  <w:style w:type="paragraph" w:styleId="Nagwek1">
     <w:name w:val="heading 1"/>
-    <w:basedOn w:val="Normal"/>
-    <w:next w:val="Normal"/>
-    <w:link w:val="Heading1Char"/>
+    <w:basedOn w:val="Normalny"/>
+    <w:next w:val="Normalny"/>
+    <w:link w:val="Nagwek1Znak"/>
     <w:uiPriority w:val="9"/>
     <w:qFormat/>
     <w:rsid w:val="00912DF8"/>
@@ -3237,11 +3290,11 @@
       <w:szCs w:val="36"/>
     </w:rPr>
   </w:style>
-  <w:style w:type="paragraph" w:styleId="Heading2">
+  <w:style w:type="paragraph" w:styleId="Nagwek2">
     <w:name w:val="heading 2"/>
-    <w:basedOn w:val="Normal"/>
-    <w:next w:val="Normal"/>
-    <w:link w:val="Heading2Char"/>
+    <w:basedOn w:val="Normalny"/>
+    <w:next w:val="Normalny"/>
+    <w:link w:val="Nagwek2Znak"/>
     <w:uiPriority w:val="9"/>
     <w:unhideWhenUsed/>
     <w:qFormat/>
@@ -3266,11 +3319,11 @@
       <w:szCs w:val="28"/>
     </w:rPr>
   </w:style>
-  <w:style w:type="paragraph" w:styleId="Heading3">
+  <w:style w:type="paragraph" w:styleId="Nagwek3">
     <w:name w:val="heading 3"/>
-    <w:basedOn w:val="Normal"/>
-    <w:next w:val="Normal"/>
-    <w:link w:val="Heading3Char"/>
+    <w:basedOn w:val="Normalny"/>
+    <w:next w:val="Normalny"/>
+    <w:link w:val="Nagwek3Znak"/>
     <w:uiPriority w:val="9"/>
     <w:unhideWhenUsed/>
     <w:qFormat/>
@@ -3292,11 +3345,11 @@
       <w:color w:val="000000" w:themeColor="text1"/>
     </w:rPr>
   </w:style>
-  <w:style w:type="paragraph" w:styleId="Heading4">
+  <w:style w:type="paragraph" w:styleId="Nagwek4">
     <w:name w:val="heading 4"/>
-    <w:basedOn w:val="Heading1"/>
-    <w:next w:val="Normal"/>
-    <w:link w:val="Heading4Char"/>
+    <w:basedOn w:val="Nagwek1"/>
+    <w:next w:val="Normalny"/>
+    <w:link w:val="Nagwek4Znak"/>
     <w:uiPriority w:val="9"/>
     <w:unhideWhenUsed/>
     <w:qFormat/>
@@ -3308,11 +3361,11 @@
       <w:outlineLvl w:val="3"/>
     </w:pPr>
   </w:style>
-  <w:style w:type="paragraph" w:styleId="Heading5">
+  <w:style w:type="paragraph" w:styleId="Nagwek5">
     <w:name w:val="heading 5"/>
-    <w:basedOn w:val="Heading2"/>
-    <w:next w:val="Normal"/>
-    <w:link w:val="Heading5Char"/>
+    <w:basedOn w:val="Nagwek2"/>
+    <w:next w:val="Normalny"/>
+    <w:link w:val="Nagwek5Znak"/>
     <w:uiPriority w:val="9"/>
     <w:unhideWhenUsed/>
     <w:qFormat/>
@@ -3325,11 +3378,11 @@
       <w:outlineLvl w:val="4"/>
     </w:pPr>
   </w:style>
-  <w:style w:type="paragraph" w:styleId="Heading6">
+  <w:style w:type="paragraph" w:styleId="Nagwek6">
     <w:name w:val="heading 6"/>
-    <w:basedOn w:val="Normal"/>
-    <w:next w:val="Normal"/>
-    <w:link w:val="Heading6Char"/>
+    <w:basedOn w:val="Normalny"/>
+    <w:next w:val="Normalny"/>
+    <w:link w:val="Nagwek6Znak"/>
     <w:uiPriority w:val="9"/>
     <w:unhideWhenUsed/>
     <w:qFormat/>
@@ -3352,11 +3405,11 @@
       <w:sz w:val="16"/>
     </w:rPr>
   </w:style>
-  <w:style w:type="paragraph" w:styleId="Heading7">
+  <w:style w:type="paragraph" w:styleId="Nagwek7">
     <w:name w:val="heading 7"/>
-    <w:basedOn w:val="Normal"/>
-    <w:next w:val="Normal"/>
-    <w:link w:val="Heading7Char"/>
+    <w:basedOn w:val="Normalny"/>
+    <w:next w:val="Normalny"/>
+    <w:link w:val="Nagwek7Znak"/>
     <w:uiPriority w:val="9"/>
     <w:unhideWhenUsed/>
     <w:qFormat/>
@@ -3378,11 +3431,11 @@
       <w:color w:val="404040" w:themeColor="text1" w:themeTint="BF"/>
     </w:rPr>
   </w:style>
-  <w:style w:type="paragraph" w:styleId="Heading8">
+  <w:style w:type="paragraph" w:styleId="Nagwek8">
     <w:name w:val="heading 8"/>
-    <w:basedOn w:val="Normal"/>
-    <w:next w:val="Normal"/>
-    <w:link w:val="Heading8Char"/>
+    <w:basedOn w:val="Normalny"/>
+    <w:next w:val="Normalny"/>
+    <w:link w:val="Nagwek8Znak"/>
     <w:uiPriority w:val="9"/>
     <w:unhideWhenUsed/>
     <w:qFormat/>
@@ -3404,11 +3457,11 @@
       <w:szCs w:val="20"/>
     </w:rPr>
   </w:style>
-  <w:style w:type="paragraph" w:styleId="Heading9">
+  <w:style w:type="paragraph" w:styleId="Nagwek9">
     <w:name w:val="heading 9"/>
-    <w:basedOn w:val="Normal"/>
-    <w:next w:val="Normal"/>
-    <w:link w:val="Heading9Char"/>
+    <w:basedOn w:val="Normalny"/>
+    <w:next w:val="Normalny"/>
+    <w:link w:val="Nagwek9Znak"/>
     <w:uiPriority w:val="9"/>
     <w:unhideWhenUsed/>
     <w:qFormat/>
@@ -3432,13 +3485,13 @@
       <w:szCs w:val="20"/>
     </w:rPr>
   </w:style>
-  <w:style w:type="character" w:default="1" w:styleId="DefaultParagraphFont">
+  <w:style w:type="character" w:default="1" w:styleId="Domylnaczcionkaakapitu">
     <w:name w:val="Default Paragraph Font"/>
     <w:uiPriority w:val="1"/>
     <w:semiHidden/>
     <w:unhideWhenUsed/>
   </w:style>
-  <w:style w:type="table" w:default="1" w:styleId="TableNormal">
+  <w:style w:type="table" w:default="1" w:styleId="Standardowy">
     <w:name w:val="Normal Table"/>
     <w:uiPriority w:val="99"/>
     <w:semiHidden/>
@@ -3453,27 +3506,27 @@
       </w:tblCellMar>
     </w:tblPr>
   </w:style>
-  <w:style w:type="numbering" w:default="1" w:styleId="NoList">
+  <w:style w:type="numbering" w:default="1" w:styleId="Bezlisty">
     <w:name w:val="No List"/>
     <w:uiPriority w:val="99"/>
     <w:semiHidden/>
     <w:unhideWhenUsed/>
   </w:style>
-  <w:style w:type="paragraph" w:styleId="BodyText">
+  <w:style w:type="paragraph" w:styleId="Tekstpodstawowy">
     <w:name w:val="Body Text"/>
-    <w:basedOn w:val="Normal"/>
+    <w:basedOn w:val="Normalny"/>
     <w:pPr>
       <w:spacing w:before="180" w:after="180"/>
     </w:pPr>
   </w:style>
   <w:style w:type="paragraph" w:customStyle="1" w:styleId="FirstParagraph">
     <w:name w:val="First Paragraph"/>
-    <w:basedOn w:val="BodyText"/>
-    <w:next w:val="BodyText"/>
+    <w:basedOn w:val="Tekstpodstawowy"/>
+    <w:next w:val="Tekstpodstawowy"/>
   </w:style>
   <w:style w:type="paragraph" w:customStyle="1" w:styleId="Compact">
     <w:name w:val="Compact"/>
-    <w:basedOn w:val="BodyText"/>
+    <w:basedOn w:val="Tekstpodstawowy"/>
     <w:rsid w:val="00F821AC"/>
     <w:pPr>
       <w:spacing w:before="36" w:after="36" w:line="240" w:lineRule="auto"/>
@@ -3484,11 +3537,11 @@
       <w:szCs w:val="24"/>
     </w:rPr>
   </w:style>
-  <w:style w:type="paragraph" w:styleId="Title">
+  <w:style w:type="paragraph" w:styleId="Tytu">
     <w:name w:val="Title"/>
-    <w:basedOn w:val="Normal"/>
-    <w:next w:val="Normal"/>
-    <w:link w:val="TitleChar"/>
+    <w:basedOn w:val="Normalny"/>
+    <w:next w:val="Normalny"/>
+    <w:link w:val="TytuZnak"/>
     <w:uiPriority w:val="10"/>
     <w:qFormat/>
     <w:rsid w:val="00C84510"/>
@@ -3504,11 +3557,11 @@
       <w:szCs w:val="56"/>
     </w:rPr>
   </w:style>
-  <w:style w:type="paragraph" w:styleId="Subtitle">
+  <w:style w:type="paragraph" w:styleId="Podtytu">
     <w:name w:val="Subtitle"/>
-    <w:basedOn w:val="Normal"/>
-    <w:next w:val="Normal"/>
-    <w:link w:val="SubtitleChar"/>
+    <w:basedOn w:val="Normalny"/>
+    <w:next w:val="Normalny"/>
+    <w:link w:val="PodtytuZnak"/>
     <w:uiPriority w:val="11"/>
     <w:qFormat/>
     <w:rsid w:val="00912DF8"/>
@@ -3524,16 +3577,16 @@
   </w:style>
   <w:style w:type="paragraph" w:customStyle="1" w:styleId="Author">
     <w:name w:val="Author"/>
-    <w:next w:val="BodyText"/>
+    <w:next w:val="Tekstpodstawowy"/>
     <w:pPr>
       <w:keepNext/>
       <w:keepLines/>
       <w:jc w:val="center"/>
     </w:pPr>
   </w:style>
-  <w:style w:type="paragraph" w:styleId="Date">
+  <w:style w:type="paragraph" w:styleId="Data">
     <w:name w:val="Date"/>
-    <w:next w:val="BodyText"/>
+    <w:next w:val="Tekstpodstawowy"/>
     <w:pPr>
       <w:keepNext/>
       <w:keepLines/>
@@ -3542,8 +3595,8 @@
   </w:style>
   <w:style w:type="paragraph" w:customStyle="1" w:styleId="Abstract">
     <w:name w:val="Abstract"/>
-    <w:basedOn w:val="Normal"/>
-    <w:next w:val="BodyText"/>
+    <w:basedOn w:val="Normalny"/>
+    <w:next w:val="Tekstpodstawowy"/>
     <w:pPr>
       <w:keepNext/>
       <w:keepLines/>
@@ -3554,14 +3607,14 @@
       <w:szCs w:val="20"/>
     </w:rPr>
   </w:style>
-  <w:style w:type="paragraph" w:styleId="Bibliography">
+  <w:style w:type="paragraph" w:styleId="Bibliografia">
     <w:name w:val="Bibliography"/>
-    <w:basedOn w:val="Normal"/>
-  </w:style>
-  <w:style w:type="paragraph" w:styleId="BlockText">
+    <w:basedOn w:val="Normalny"/>
+  </w:style>
+  <w:style w:type="paragraph" w:styleId="Tekstblokowy">
     <w:name w:val="Block Text"/>
-    <w:basedOn w:val="BodyText"/>
-    <w:next w:val="BodyText"/>
+    <w:basedOn w:val="Tekstpodstawowy"/>
+    <w:next w:val="Tekstpodstawowy"/>
     <w:uiPriority w:val="9"/>
     <w:unhideWhenUsed/>
     <w:pPr>
@@ -3574,9 +3627,9 @@
       <w:szCs w:val="20"/>
     </w:rPr>
   </w:style>
-  <w:style w:type="paragraph" w:styleId="FootnoteText">
+  <w:style w:type="paragraph" w:styleId="Tekstprzypisudolnego">
     <w:name w:val="footnote text"/>
-    <w:basedOn w:val="Normal"/>
+    <w:basedOn w:val="Normalny"/>
     <w:uiPriority w:val="9"/>
     <w:unhideWhenUsed/>
   </w:style>
@@ -3597,7 +3650,7 @@
   </w:style>
   <w:style w:type="paragraph" w:customStyle="1" w:styleId="DefinitionTerm">
     <w:name w:val="Definition Term"/>
-    <w:basedOn w:val="Normal"/>
+    <w:basedOn w:val="Normalny"/>
     <w:next w:val="Definition"/>
     <w:pPr>
       <w:keepNext/>
@@ -3610,13 +3663,13 @@
   </w:style>
   <w:style w:type="paragraph" w:customStyle="1" w:styleId="Definition">
     <w:name w:val="Definition"/>
-    <w:basedOn w:val="Normal"/>
-  </w:style>
-  <w:style w:type="paragraph" w:styleId="Caption">
+    <w:basedOn w:val="Normalny"/>
+  </w:style>
+  <w:style w:type="paragraph" w:styleId="Legenda">
     <w:name w:val="caption"/>
-    <w:basedOn w:val="Normal"/>
-    <w:next w:val="Normal"/>
-    <w:link w:val="CaptionChar"/>
+    <w:basedOn w:val="Normalny"/>
+    <w:next w:val="Normalny"/>
+    <w:link w:val="LegendaZnak"/>
     <w:uiPriority w:val="35"/>
     <w:unhideWhenUsed/>
     <w:qFormat/>
@@ -3634,18 +3687,18 @@
   </w:style>
   <w:style w:type="paragraph" w:customStyle="1" w:styleId="TableCaption">
     <w:name w:val="Table Caption"/>
-    <w:basedOn w:val="Caption"/>
+    <w:basedOn w:val="Legenda"/>
     <w:pPr>
       <w:keepNext/>
     </w:pPr>
   </w:style>
   <w:style w:type="paragraph" w:customStyle="1" w:styleId="ImageCaption">
     <w:name w:val="Image Caption"/>
-    <w:basedOn w:val="Caption"/>
+    <w:basedOn w:val="Legenda"/>
   </w:style>
   <w:style w:type="paragraph" w:customStyle="1" w:styleId="Figure">
     <w:name w:val="Figure"/>
-    <w:basedOn w:val="Normal"/>
+    <w:basedOn w:val="Normalny"/>
   </w:style>
   <w:style w:type="paragraph" w:customStyle="1" w:styleId="CaptionedFigure">
     <w:name w:val="Captioned Figure"/>
@@ -3654,10 +3707,10 @@
       <w:keepNext/>
     </w:pPr>
   </w:style>
-  <w:style w:type="character" w:customStyle="1" w:styleId="CaptionChar">
-    <w:name w:val="Caption Char"/>
-    <w:basedOn w:val="DefaultParagraphFont"/>
-    <w:link w:val="Caption"/>
+  <w:style w:type="character" w:customStyle="1" w:styleId="LegendaZnak">
+    <w:name w:val="Legenda Znak"/>
+    <w:basedOn w:val="Domylnaczcionkaakapitu"/>
+    <w:link w:val="Legenda"/>
     <w:uiPriority w:val="35"/>
     <w:rPr>
       <w:i/>
@@ -3669,7 +3722,7 @@
   </w:style>
   <w:style w:type="character" w:customStyle="1" w:styleId="VerbatimChar">
     <w:name w:val="Verbatim Char"/>
-    <w:basedOn w:val="CaptionChar"/>
+    <w:basedOn w:val="LegendaZnak"/>
     <w:link w:val="SourceCode"/>
     <w:rPr>
       <w:rFonts w:ascii="Consolas" w:hAnsi="Consolas"/>
@@ -3682,9 +3735,9 @@
       <w:szCs w:val="18"/>
     </w:rPr>
   </w:style>
-  <w:style w:type="character" w:styleId="FootnoteReference">
+  <w:style w:type="character" w:styleId="Odwoanieprzypisudolnego">
     <w:name w:val="footnote reference"/>
-    <w:basedOn w:val="CaptionChar"/>
+    <w:basedOn w:val="LegendaZnak"/>
     <w:rPr>
       <w:b w:val="0"/>
       <w:bCs w:val="0"/>
@@ -3696,9 +3749,9 @@
       <w:vertAlign w:val="superscript"/>
     </w:rPr>
   </w:style>
-  <w:style w:type="character" w:styleId="Hyperlink">
+  <w:style w:type="character" w:styleId="Hipercze">
     <w:name w:val="Hyperlink"/>
-    <w:basedOn w:val="CaptionChar"/>
+    <w:basedOn w:val="LegendaZnak"/>
     <w:uiPriority w:val="99"/>
     <w:rPr>
       <w:b w:val="0"/>
@@ -3710,10 +3763,10 @@
       <w:szCs w:val="18"/>
     </w:rPr>
   </w:style>
-  <w:style w:type="paragraph" w:styleId="TOCHeading">
+  <w:style w:type="paragraph" w:styleId="Nagwekspisutreci">
     <w:name w:val="TOC Heading"/>
-    <w:basedOn w:val="Heading1"/>
-    <w:next w:val="Normal"/>
+    <w:basedOn w:val="Nagwek1"/>
+    <w:next w:val="Normalny"/>
     <w:uiPriority w:val="39"/>
     <w:unhideWhenUsed/>
     <w:qFormat/>
@@ -3728,7 +3781,7 @@
   </w:style>
   <w:style w:type="paragraph" w:customStyle="1" w:styleId="SourceCode">
     <w:name w:val="Source Code"/>
-    <w:basedOn w:val="Normal"/>
+    <w:basedOn w:val="Normalny"/>
     <w:link w:val="VerbatimChar"/>
     <w:pPr>
       <w:shd w:val="clear" w:color="auto" w:fill="F8F8F8"/>
@@ -4200,10 +4253,10 @@
       <w:shd w:val="clear" w:color="auto" w:fill="F8F8F8"/>
     </w:rPr>
   </w:style>
-  <w:style w:type="character" w:customStyle="1" w:styleId="Heading1Char">
-    <w:name w:val="Heading 1 Char"/>
-    <w:basedOn w:val="DefaultParagraphFont"/>
-    <w:link w:val="Heading1"/>
+  <w:style w:type="character" w:customStyle="1" w:styleId="Nagwek1Znak">
+    <w:name w:val="Nagłówek 1 Znak"/>
+    <w:basedOn w:val="Domylnaczcionkaakapitu"/>
+    <w:link w:val="Nagwek1"/>
     <w:uiPriority w:val="9"/>
     <w:rsid w:val="00912DF8"/>
     <w:rPr>
@@ -4216,10 +4269,10 @@
       <w:szCs w:val="36"/>
     </w:rPr>
   </w:style>
-  <w:style w:type="character" w:customStyle="1" w:styleId="Heading2Char">
-    <w:name w:val="Heading 2 Char"/>
-    <w:basedOn w:val="DefaultParagraphFont"/>
-    <w:link w:val="Heading2"/>
+  <w:style w:type="character" w:customStyle="1" w:styleId="Nagwek2Znak">
+    <w:name w:val="Nagłówek 2 Znak"/>
+    <w:basedOn w:val="Domylnaczcionkaakapitu"/>
+    <w:link w:val="Nagwek2"/>
     <w:uiPriority w:val="9"/>
     <w:rsid w:val="00912DF8"/>
     <w:rPr>
@@ -4232,10 +4285,10 @@
       <w:szCs w:val="28"/>
     </w:rPr>
   </w:style>
-  <w:style w:type="character" w:customStyle="1" w:styleId="Heading3Char">
-    <w:name w:val="Heading 3 Char"/>
-    <w:basedOn w:val="DefaultParagraphFont"/>
-    <w:link w:val="Heading3"/>
+  <w:style w:type="character" w:customStyle="1" w:styleId="Nagwek3Znak">
+    <w:name w:val="Nagłówek 3 Znak"/>
+    <w:basedOn w:val="Domylnaczcionkaakapitu"/>
+    <w:link w:val="Nagwek3"/>
     <w:uiPriority w:val="9"/>
     <w:rsid w:val="00912DF8"/>
     <w:rPr>
@@ -4245,10 +4298,10 @@
       <w:color w:val="000000" w:themeColor="text1"/>
     </w:rPr>
   </w:style>
-  <w:style w:type="character" w:customStyle="1" w:styleId="Heading4Char">
-    <w:name w:val="Heading 4 Char"/>
-    <w:basedOn w:val="DefaultParagraphFont"/>
-    <w:link w:val="Heading4"/>
+  <w:style w:type="character" w:customStyle="1" w:styleId="Nagwek4Znak">
+    <w:name w:val="Nagłówek 4 Znak"/>
+    <w:basedOn w:val="Domylnaczcionkaakapitu"/>
+    <w:link w:val="Nagwek4"/>
     <w:uiPriority w:val="9"/>
     <w:rsid w:val="0081360F"/>
     <w:rPr>
@@ -4261,10 +4314,10 @@
       <w:szCs w:val="36"/>
     </w:rPr>
   </w:style>
-  <w:style w:type="character" w:customStyle="1" w:styleId="Heading5Char">
-    <w:name w:val="Heading 5 Char"/>
-    <w:basedOn w:val="DefaultParagraphFont"/>
-    <w:link w:val="Heading5"/>
+  <w:style w:type="character" w:customStyle="1" w:styleId="Nagwek5Znak">
+    <w:name w:val="Nagłówek 5 Znak"/>
+    <w:basedOn w:val="Domylnaczcionkaakapitu"/>
+    <w:link w:val="Nagwek5"/>
     <w:uiPriority w:val="9"/>
     <w:rsid w:val="00AA2F84"/>
     <w:rPr>
@@ -4277,10 +4330,10 @@
       <w:szCs w:val="28"/>
     </w:rPr>
   </w:style>
-  <w:style w:type="character" w:customStyle="1" w:styleId="Heading6Char">
-    <w:name w:val="Heading 6 Char"/>
-    <w:basedOn w:val="DefaultParagraphFont"/>
-    <w:link w:val="Heading6"/>
+  <w:style w:type="character" w:customStyle="1" w:styleId="Nagwek6Znak">
+    <w:name w:val="Nagłówek 6 Znak"/>
+    <w:basedOn w:val="Domylnaczcionkaakapitu"/>
+    <w:link w:val="Nagwek6"/>
     <w:uiPriority w:val="9"/>
     <w:rsid w:val="00060551"/>
     <w:rPr>
@@ -4291,10 +4344,10 @@
       <w:sz w:val="16"/>
     </w:rPr>
   </w:style>
-  <w:style w:type="character" w:customStyle="1" w:styleId="Heading7Char">
-    <w:name w:val="Heading 7 Char"/>
-    <w:basedOn w:val="DefaultParagraphFont"/>
-    <w:link w:val="Heading7"/>
+  <w:style w:type="character" w:customStyle="1" w:styleId="Nagwek7Znak">
+    <w:name w:val="Nagłówek 7 Znak"/>
+    <w:basedOn w:val="Domylnaczcionkaakapitu"/>
+    <w:link w:val="Nagwek7"/>
     <w:uiPriority w:val="9"/>
     <w:rsid w:val="00912DF8"/>
     <w:rPr>
@@ -4304,10 +4357,10 @@
       <w:color w:val="404040" w:themeColor="text1" w:themeTint="BF"/>
     </w:rPr>
   </w:style>
-  <w:style w:type="character" w:customStyle="1" w:styleId="Heading8Char">
-    <w:name w:val="Heading 8 Char"/>
-    <w:basedOn w:val="DefaultParagraphFont"/>
-    <w:link w:val="Heading8"/>
+  <w:style w:type="character" w:customStyle="1" w:styleId="Nagwek8Znak">
+    <w:name w:val="Nagłówek 8 Znak"/>
+    <w:basedOn w:val="Domylnaczcionkaakapitu"/>
+    <w:link w:val="Nagwek8"/>
     <w:uiPriority w:val="9"/>
     <w:rsid w:val="00912DF8"/>
     <w:rPr>
@@ -4317,10 +4370,10 @@
       <w:szCs w:val="20"/>
     </w:rPr>
   </w:style>
-  <w:style w:type="character" w:customStyle="1" w:styleId="Heading9Char">
-    <w:name w:val="Heading 9 Char"/>
-    <w:basedOn w:val="DefaultParagraphFont"/>
-    <w:link w:val="Heading9"/>
+  <w:style w:type="character" w:customStyle="1" w:styleId="Nagwek9Znak">
+    <w:name w:val="Nagłówek 9 Znak"/>
+    <w:basedOn w:val="Domylnaczcionkaakapitu"/>
+    <w:link w:val="Nagwek9"/>
     <w:uiPriority w:val="9"/>
     <w:rsid w:val="00912DF8"/>
     <w:rPr>
@@ -4332,10 +4385,10 @@
       <w:szCs w:val="20"/>
     </w:rPr>
   </w:style>
-  <w:style w:type="character" w:customStyle="1" w:styleId="TitleChar">
-    <w:name w:val="Title Char"/>
-    <w:basedOn w:val="DefaultParagraphFont"/>
-    <w:link w:val="Title"/>
+  <w:style w:type="character" w:customStyle="1" w:styleId="TytuZnak">
+    <w:name w:val="Tytuł Znak"/>
+    <w:basedOn w:val="Domylnaczcionkaakapitu"/>
+    <w:link w:val="Tytu"/>
     <w:uiPriority w:val="10"/>
     <w:rsid w:val="00C84510"/>
     <w:rPr>
@@ -4345,10 +4398,10 @@
       <w:szCs w:val="56"/>
     </w:rPr>
   </w:style>
-  <w:style w:type="character" w:customStyle="1" w:styleId="SubtitleChar">
-    <w:name w:val="Subtitle Char"/>
-    <w:basedOn w:val="DefaultParagraphFont"/>
-    <w:link w:val="Subtitle"/>
+  <w:style w:type="character" w:customStyle="1" w:styleId="PodtytuZnak">
+    <w:name w:val="Podtytuł Znak"/>
+    <w:basedOn w:val="Domylnaczcionkaakapitu"/>
+    <w:link w:val="Podtytu"/>
     <w:uiPriority w:val="11"/>
     <w:rsid w:val="00912DF8"/>
     <w:rPr>
@@ -4356,9 +4409,9 @@
       <w:spacing w:val="10"/>
     </w:rPr>
   </w:style>
-  <w:style w:type="character" w:styleId="Strong">
+  <w:style w:type="character" w:styleId="Pogrubienie">
     <w:name w:val="Strong"/>
-    <w:basedOn w:val="DefaultParagraphFont"/>
+    <w:basedOn w:val="Domylnaczcionkaakapitu"/>
     <w:uiPriority w:val="22"/>
     <w:qFormat/>
     <w:rsid w:val="00912DF8"/>
@@ -4368,9 +4421,9 @@
       <w:color w:val="000000" w:themeColor="text1"/>
     </w:rPr>
   </w:style>
-  <w:style w:type="character" w:styleId="Emphasis">
+  <w:style w:type="character" w:styleId="Uwydatnienie">
     <w:name w:val="Emphasis"/>
-    <w:basedOn w:val="DefaultParagraphFont"/>
+    <w:basedOn w:val="Domylnaczcionkaakapitu"/>
     <w:uiPriority w:val="20"/>
     <w:qFormat/>
     <w:rsid w:val="00912DF8"/>
@@ -4380,7 +4433,7 @@
       <w:color w:val="auto"/>
     </w:rPr>
   </w:style>
-  <w:style w:type="paragraph" w:styleId="NoSpacing">
+  <w:style w:type="paragraph" w:styleId="Bezodstpw">
     <w:name w:val="No Spacing"/>
     <w:uiPriority w:val="1"/>
     <w:qFormat/>
@@ -4389,11 +4442,11 @@
       <w:spacing w:after="0" w:line="240" w:lineRule="auto"/>
     </w:pPr>
   </w:style>
-  <w:style w:type="paragraph" w:styleId="Quote">
+  <w:style w:type="paragraph" w:styleId="Cytat">
     <w:name w:val="Quote"/>
-    <w:basedOn w:val="Normal"/>
-    <w:next w:val="Normal"/>
-    <w:link w:val="QuoteChar"/>
+    <w:basedOn w:val="Normalny"/>
+    <w:next w:val="Normalny"/>
+    <w:link w:val="CytatZnak"/>
     <w:uiPriority w:val="29"/>
     <w:qFormat/>
     <w:rsid w:val="00912DF8"/>
@@ -4407,10 +4460,10 @@
       <w:color w:val="000000" w:themeColor="text1"/>
     </w:rPr>
   </w:style>
-  <w:style w:type="character" w:customStyle="1" w:styleId="QuoteChar">
-    <w:name w:val="Quote Char"/>
-    <w:basedOn w:val="DefaultParagraphFont"/>
-    <w:link w:val="Quote"/>
+  <w:style w:type="character" w:customStyle="1" w:styleId="CytatZnak">
+    <w:name w:val="Cytat Znak"/>
+    <w:basedOn w:val="Domylnaczcionkaakapitu"/>
+    <w:link w:val="Cytat"/>
     <w:uiPriority w:val="29"/>
     <w:rsid w:val="00912DF8"/>
     <w:rPr>
@@ -4419,11 +4472,11 @@
       <w:color w:val="000000" w:themeColor="text1"/>
     </w:rPr>
   </w:style>
-  <w:style w:type="paragraph" w:styleId="IntenseQuote">
+  <w:style w:type="paragraph" w:styleId="Cytatintensywny">
     <w:name w:val="Intense Quote"/>
-    <w:basedOn w:val="Normal"/>
-    <w:next w:val="Normal"/>
-    <w:link w:val="IntenseQuoteChar"/>
+    <w:basedOn w:val="Normalny"/>
+    <w:next w:val="Normalny"/>
+    <w:link w:val="CytatintensywnyZnak"/>
     <w:uiPriority w:val="30"/>
     <w:qFormat/>
     <w:rsid w:val="00912DF8"/>
@@ -4441,10 +4494,10 @@
       <w:color w:val="000000" w:themeColor="text1"/>
     </w:rPr>
   </w:style>
-  <w:style w:type="character" w:customStyle="1" w:styleId="IntenseQuoteChar">
-    <w:name w:val="Intense Quote Char"/>
-    <w:basedOn w:val="DefaultParagraphFont"/>
-    <w:link w:val="IntenseQuote"/>
+  <w:style w:type="character" w:customStyle="1" w:styleId="CytatintensywnyZnak">
+    <w:name w:val="Cytat intensywny Znak"/>
+    <w:basedOn w:val="Domylnaczcionkaakapitu"/>
+    <w:link w:val="Cytatintensywny"/>
     <w:uiPriority w:val="30"/>
     <w:rsid w:val="00912DF8"/>
     <w:rPr>
@@ -4452,9 +4505,9 @@
       <w:shd w:val="clear" w:color="auto" w:fill="F2F2F2" w:themeFill="background1" w:themeFillShade="F2"/>
     </w:rPr>
   </w:style>
-  <w:style w:type="character" w:styleId="SubtleEmphasis">
+  <w:style w:type="character" w:styleId="Wyrnieniedelikatne">
     <w:name w:val="Subtle Emphasis"/>
-    <w:basedOn w:val="DefaultParagraphFont"/>
+    <w:basedOn w:val="Domylnaczcionkaakapitu"/>
     <w:uiPriority w:val="19"/>
     <w:qFormat/>
     <w:rsid w:val="00912DF8"/>
@@ -4464,9 +4517,9 @@
       <w:color w:val="404040" w:themeColor="text1" w:themeTint="BF"/>
     </w:rPr>
   </w:style>
-  <w:style w:type="character" w:styleId="IntenseEmphasis">
+  <w:style w:type="character" w:styleId="Wyrnienieintensywne">
     <w:name w:val="Intense Emphasis"/>
-    <w:basedOn w:val="DefaultParagraphFont"/>
+    <w:basedOn w:val="Domylnaczcionkaakapitu"/>
     <w:uiPriority w:val="21"/>
     <w:qFormat/>
     <w:rsid w:val="00912DF8"/>
@@ -4478,9 +4531,9 @@
       <w:caps/>
     </w:rPr>
   </w:style>
-  <w:style w:type="character" w:styleId="SubtleReference">
+  <w:style w:type="character" w:styleId="Odwoaniedelikatne">
     <w:name w:val="Subtle Reference"/>
-    <w:basedOn w:val="DefaultParagraphFont"/>
+    <w:basedOn w:val="Domylnaczcionkaakapitu"/>
     <w:uiPriority w:val="31"/>
     <w:qFormat/>
     <w:rsid w:val="00912DF8"/>
@@ -4490,9 +4543,9 @@
       <w:u w:val="single" w:color="7F7F7F" w:themeColor="text1" w:themeTint="80"/>
     </w:rPr>
   </w:style>
-  <w:style w:type="character" w:styleId="IntenseReference">
+  <w:style w:type="character" w:styleId="Odwoanieintensywne">
     <w:name w:val="Intense Reference"/>
-    <w:basedOn w:val="DefaultParagraphFont"/>
+    <w:basedOn w:val="Domylnaczcionkaakapitu"/>
     <w:uiPriority w:val="32"/>
     <w:qFormat/>
     <w:rsid w:val="00912DF8"/>
@@ -4503,9 +4556,9 @@
       <w:u w:val="single"/>
     </w:rPr>
   </w:style>
-  <w:style w:type="character" w:styleId="BookTitle">
+  <w:style w:type="character" w:styleId="Tytuksiki">
     <w:name w:val="Book Title"/>
-    <w:basedOn w:val="DefaultParagraphFont"/>
+    <w:basedOn w:val="Domylnaczcionkaakapitu"/>
     <w:uiPriority w:val="33"/>
     <w:qFormat/>
     <w:rsid w:val="00912DF8"/>
@@ -4516,9 +4569,9 @@
       <w:spacing w:val="5"/>
     </w:rPr>
   </w:style>
-  <w:style w:type="paragraph" w:styleId="ListParagraph">
+  <w:style w:type="paragraph" w:styleId="Akapitzlist">
     <w:name w:val="List Paragraph"/>
-    <w:basedOn w:val="Normal"/>
+    <w:basedOn w:val="Normalny"/>
     <w:uiPriority w:val="34"/>
     <w:qFormat/>
     <w:rsid w:val="00F821AC"/>
@@ -4527,10 +4580,10 @@
       <w:contextualSpacing/>
     </w:pPr>
   </w:style>
-  <w:style w:type="paragraph" w:styleId="TOC1">
+  <w:style w:type="paragraph" w:styleId="Spistreci1">
     <w:name w:val="toc 1"/>
-    <w:basedOn w:val="Normal"/>
-    <w:next w:val="Normal"/>
+    <w:basedOn w:val="Normalny"/>
+    <w:next w:val="Normalny"/>
     <w:autoRedefine/>
     <w:uiPriority w:val="39"/>
     <w:unhideWhenUsed/>
@@ -4539,10 +4592,10 @@
       <w:spacing w:after="100"/>
     </w:pPr>
   </w:style>
-  <w:style w:type="paragraph" w:styleId="TOC2">
+  <w:style w:type="paragraph" w:styleId="Spistreci2">
     <w:name w:val="toc 2"/>
-    <w:basedOn w:val="Normal"/>
-    <w:next w:val="Normal"/>
+    <w:basedOn w:val="Normalny"/>
+    <w:next w:val="Normalny"/>
     <w:autoRedefine/>
     <w:uiPriority w:val="39"/>
     <w:unhideWhenUsed/>
@@ -4552,10 +4605,10 @@
       <w:ind w:left="220"/>
     </w:pPr>
   </w:style>
-  <w:style w:type="paragraph" w:styleId="TOC3">
+  <w:style w:type="paragraph" w:styleId="Spistreci3">
     <w:name w:val="toc 3"/>
-    <w:basedOn w:val="Normal"/>
-    <w:next w:val="Normal"/>
+    <w:basedOn w:val="Normalny"/>
+    <w:next w:val="Normalny"/>
     <w:autoRedefine/>
     <w:uiPriority w:val="39"/>
     <w:unhideWhenUsed/>
@@ -4565,9 +4618,9 @@
       <w:ind w:left="440"/>
     </w:pPr>
   </w:style>
-  <w:style w:type="table" w:styleId="TableGrid">
+  <w:style w:type="table" w:styleId="Tabela-Siatka">
     <w:name w:val="Table Grid"/>
-    <w:basedOn w:val="TableNormal"/>
+    <w:basedOn w:val="Standardowy"/>
     <w:rsid w:val="00FB5759"/>
     <w:pPr>
       <w:spacing w:after="0" w:line="240" w:lineRule="auto"/>
@@ -4593,10 +4646,10 @@
       </w:numPr>
     </w:pPr>
   </w:style>
-  <w:style w:type="paragraph" w:styleId="TOC4">
+  <w:style w:type="paragraph" w:styleId="Spistreci4">
     <w:name w:val="toc 4"/>
-    <w:basedOn w:val="Normal"/>
-    <w:next w:val="Normal"/>
+    <w:basedOn w:val="Normalny"/>
+    <w:next w:val="Normalny"/>
     <w:autoRedefine/>
     <w:uiPriority w:val="39"/>
     <w:unhideWhenUsed/>
@@ -4605,10 +4658,10 @@
       <w:spacing w:after="100"/>
     </w:pPr>
   </w:style>
-  <w:style w:type="paragraph" w:styleId="TOC5">
+  <w:style w:type="paragraph" w:styleId="Spistreci5">
     <w:name w:val="toc 5"/>
-    <w:basedOn w:val="Normal"/>
-    <w:next w:val="Normal"/>
+    <w:basedOn w:val="Normalny"/>
+    <w:next w:val="Normalny"/>
     <w:autoRedefine/>
     <w:uiPriority w:val="39"/>
     <w:unhideWhenUsed/>
@@ -4622,10 +4675,10 @@
       <w:ind w:left="221"/>
     </w:pPr>
   </w:style>
-  <w:style w:type="paragraph" w:styleId="BalloonText">
+  <w:style w:type="paragraph" w:styleId="Tekstdymka">
     <w:name w:val="Balloon Text"/>
-    <w:basedOn w:val="Normal"/>
-    <w:link w:val="BalloonTextChar"/>
+    <w:basedOn w:val="Normalny"/>
+    <w:link w:val="TekstdymkaZnak"/>
     <w:semiHidden/>
     <w:unhideWhenUsed/>
     <w:rsid w:val="00B2476E"/>
@@ -4638,10 +4691,10 @@
       <w:szCs w:val="18"/>
     </w:rPr>
   </w:style>
-  <w:style w:type="character" w:customStyle="1" w:styleId="BalloonTextChar">
-    <w:name w:val="Balloon Text Char"/>
-    <w:basedOn w:val="DefaultParagraphFont"/>
-    <w:link w:val="BalloonText"/>
+  <w:style w:type="character" w:customStyle="1" w:styleId="TekstdymkaZnak">
+    <w:name w:val="Tekst dymka Znak"/>
+    <w:basedOn w:val="Domylnaczcionkaakapitu"/>
+    <w:link w:val="Tekstdymka"/>
     <w:semiHidden/>
     <w:rsid w:val="00B2476E"/>
     <w:rPr>
@@ -4649,6 +4702,48 @@
       <w:sz w:val="18"/>
       <w:szCs w:val="18"/>
     </w:rPr>
+  </w:style>
+  <w:style w:type="paragraph" w:styleId="Nagwek">
+    <w:name w:val="header"/>
+    <w:basedOn w:val="Normalny"/>
+    <w:link w:val="NagwekZnak"/>
+    <w:unhideWhenUsed/>
+    <w:rsid w:val="00412DEA"/>
+    <w:pPr>
+      <w:tabs>
+        <w:tab w:val="center" w:pos="4536"/>
+        <w:tab w:val="right" w:pos="9072"/>
+      </w:tabs>
+      <w:spacing w:after="0" w:line="240" w:lineRule="auto"/>
+    </w:pPr>
+  </w:style>
+  <w:style w:type="character" w:customStyle="1" w:styleId="NagwekZnak">
+    <w:name w:val="Nagłówek Znak"/>
+    <w:basedOn w:val="Domylnaczcionkaakapitu"/>
+    <w:link w:val="Nagwek"/>
+    <w:rsid w:val="00412DEA"/>
+  </w:style>
+  <w:style w:type="paragraph" w:styleId="Stopka">
+    <w:name w:val="footer"/>
+    <w:basedOn w:val="Normalny"/>
+    <w:link w:val="StopkaZnak"/>
+    <w:uiPriority w:val="99"/>
+    <w:unhideWhenUsed/>
+    <w:rsid w:val="00412DEA"/>
+    <w:pPr>
+      <w:tabs>
+        <w:tab w:val="center" w:pos="4536"/>
+        <w:tab w:val="right" w:pos="9072"/>
+      </w:tabs>
+      <w:spacing w:after="0" w:line="240" w:lineRule="auto"/>
+    </w:pPr>
+  </w:style>
+  <w:style w:type="character" w:customStyle="1" w:styleId="StopkaZnak">
+    <w:name w:val="Stopka Znak"/>
+    <w:basedOn w:val="Domylnaczcionkaakapitu"/>
+    <w:link w:val="Stopka"/>
+    <w:uiPriority w:val="99"/>
+    <w:rsid w:val="00412DEA"/>
   </w:style>
 </w:styles>
 </file>
@@ -4976,7 +5071,7 @@
 </file>
 
 <file path=customXml/itemProps1.xml><?xml version="1.0" encoding="utf-8"?>
-<ds:datastoreItem xmlns:ds="http://schemas.openxmlformats.org/officeDocument/2006/customXml" ds:itemID="{7729AD8F-0D5F-4068-B22E-9580BA2B73C3}">
+<ds:datastoreItem xmlns:ds="http://schemas.openxmlformats.org/officeDocument/2006/customXml" ds:itemID="{D65B4F33-CA3F-471E-AE9C-B473A76395A9}">
   <ds:schemaRefs>
     <ds:schemaRef ds:uri="http://schemas.openxmlformats.org/officeDocument/2006/bibliography"/>
   </ds:schemaRefs>

</xml_diff>